<commit_message>
Histórias de usuários completas
Nova história de usuário adicionada como "HISTÓRIA DE USUÁRIO 6"
</commit_message>
<xml_diff>
--- a/Hist.Usu.Proj.Int.docx
+++ b/Hist.Usu.Proj.Int.docx
@@ -1,229 +1,740 @@
 
 <file path=word/document.xml><?xml version="1.0" encoding="utf-8"?>
-<w:document xmlns:wpc="http://schemas.microsoft.com/office/word/2010/wordprocessingCanvas" xmlns:cx="http://schemas.microsoft.com/office/drawing/2014/chartex" xmlns:mc="http://schemas.openxmlformats.org/markup-compatibility/2006" xmlns:o="urn:schemas-microsoft-com:office:office" xmlns:r="http://schemas.openxmlformats.org/officeDocument/2006/relationships" xmlns:m="http://schemas.openxmlformats.org/officeDocument/2006/math" xmlns:v="urn:schemas-microsoft-com:vml" xmlns:wp14="http://schemas.microsoft.com/office/word/2010/wordprocessingDrawing" xmlns:wp="http://schemas.openxmlformats.org/drawingml/2006/wordprocessingDrawing" xmlns:w10="urn:schemas-microsoft-com:office:word" xmlns:w="http://schemas.openxmlformats.org/wordprocessingml/2006/main" xmlns:w14="http://schemas.microsoft.com/office/word/2010/wordml" xmlns:w15="http://schemas.microsoft.com/office/word/2012/wordml" xmlns:w16se="http://schemas.microsoft.com/office/word/2015/wordml/symex" xmlns:wpg="http://schemas.microsoft.com/office/word/2010/wordprocessingGroup" xmlns:wpi="http://schemas.microsoft.com/office/word/2010/wordprocessingInk" xmlns:wne="http://schemas.microsoft.com/office/word/2006/wordml" xmlns:wps="http://schemas.microsoft.com/office/word/2010/wordprocessingShape" mc:Ignorable="w14 w15 w16se wp14">
+<w:document xmlns:wpc="http://schemas.microsoft.com/office/word/2010/wordprocessingCanvas" xmlns:cx="http://schemas.microsoft.com/office/drawing/2014/chartex" xmlns:cx1="http://schemas.microsoft.com/office/drawing/2015/9/8/chartex" xmlns:cx2="http://schemas.microsoft.com/office/drawing/2015/10/21/chartex" xmlns:cx3="http://schemas.microsoft.com/office/drawing/2016/5/9/chartex" xmlns:cx4="http://schemas.microsoft.com/office/drawing/2016/5/10/chartex" xmlns:cx5="http://schemas.microsoft.com/office/drawing/2016/5/11/chartex" xmlns:cx6="http://schemas.microsoft.com/office/drawing/2016/5/12/chartex" xmlns:cx7="http://schemas.microsoft.com/office/drawing/2016/5/13/chartex" xmlns:cx8="http://schemas.microsoft.com/office/drawing/2016/5/14/chartex" xmlns:mc="http://schemas.openxmlformats.org/markup-compatibility/2006" xmlns:aink="http://schemas.microsoft.com/office/drawing/2016/ink" xmlns:am3d="http://schemas.microsoft.com/office/drawing/2017/model3d" xmlns:o="urn:schemas-microsoft-com:office:office" xmlns:r="http://schemas.openxmlformats.org/officeDocument/2006/relationships" xmlns:m="http://schemas.openxmlformats.org/officeDocument/2006/math" xmlns:v="urn:schemas-microsoft-com:vml" xmlns:wp14="http://schemas.microsoft.com/office/word/2010/wordprocessingDrawing" xmlns:wp="http://schemas.openxmlformats.org/drawingml/2006/wordprocessingDrawing" xmlns:w10="urn:schemas-microsoft-com:office:word" xmlns:w="http://schemas.openxmlformats.org/wordprocessingml/2006/main" xmlns:w14="http://schemas.microsoft.com/office/word/2010/wordml" xmlns:w15="http://schemas.microsoft.com/office/word/2012/wordml" xmlns:w16cex="http://schemas.microsoft.com/office/word/2018/wordml/cex" xmlns:w16cid="http://schemas.microsoft.com/office/word/2016/wordml/cid" xmlns:w16="http://schemas.microsoft.com/office/word/2018/wordml" xmlns:w16se="http://schemas.microsoft.com/office/word/2015/wordml/symex" xmlns:wpg="http://schemas.microsoft.com/office/word/2010/wordprocessingGroup" xmlns:wpi="http://schemas.microsoft.com/office/word/2010/wordprocessingInk" xmlns:wne="http://schemas.microsoft.com/office/word/2006/wordml" xmlns:wps="http://schemas.microsoft.com/office/word/2010/wordprocessingShape" mc:Ignorable="w14 w15 w16se w16cid w16 w16cex wp14">
   <w:body>
     <w:p>
       <w:pPr>
-        <w:rPr>
-          <w:sz w:val="24"/>
+        <w:jc w:val="both"/>
+        <w:rPr>
+          <w:rFonts w:cstheme="minorHAnsi"/>
+          <w:b/>
+          <w:bCs/>
+          <w:sz w:val="24"/>
+          <w:szCs w:val="24"/>
         </w:rPr>
       </w:pPr>
       <w:r>
         <w:rPr>
-          <w:sz w:val="24"/>
-        </w:rPr>
-        <w:t>HISTORIA DE USUARIO 1:</w:t>
-      </w:r>
-    </w:p>
-    <w:p>
-      <w:r>
-        <w:rPr>
-          <w:b/>
-        </w:rPr>
-        <w:t>Eu enquanto</w:t>
-      </w:r>
-      <w:r>
-        <w:t xml:space="preserve"> eleitora </w:t>
-      </w:r>
-      <w:r>
-        <w:rPr>
-          <w:b/>
-        </w:rPr>
-        <w:t>quero</w:t>
-      </w:r>
-      <w:r>
-        <w:t xml:space="preserve"> saber as palavras relacionadas a determinado político </w:t>
-      </w:r>
-      <w:r>
-        <w:rPr>
-          <w:b/>
-        </w:rPr>
-        <w:t xml:space="preserve">para </w:t>
-      </w:r>
-      <w:r>
-        <w:t>conhece-lo melhor e ajudar na minha decisão de voto.</w:t>
+          <w:rFonts w:cstheme="minorHAnsi"/>
+          <w:b/>
+          <w:bCs/>
+          <w:sz w:val="24"/>
+          <w:szCs w:val="24"/>
+        </w:rPr>
+        <w:t>HISTÓRIA DE USUÁRIO 1</w:t>
+      </w:r>
+      <w:r>
+        <w:rPr>
+          <w:rFonts w:cstheme="minorHAnsi"/>
+          <w:b/>
+          <w:bCs/>
+          <w:sz w:val="24"/>
+          <w:szCs w:val="24"/>
+        </w:rPr>
+        <w:t>:</w:t>
       </w:r>
     </w:p>
     <w:p>
       <w:pPr>
-        <w:rPr>
-          <w:sz w:val="24"/>
+        <w:jc w:val="both"/>
+        <w:rPr>
+          <w:rFonts w:asciiTheme="majorHAnsi" w:hAnsiTheme="majorHAnsi" w:cstheme="majorHAnsi"/>
+          <w:sz w:val="24"/>
+          <w:szCs w:val="24"/>
         </w:rPr>
       </w:pPr>
       <w:r>
         <w:rPr>
-          <w:sz w:val="24"/>
-        </w:rPr>
-        <w:t>HISTORIA DE USUÁRIO 2:</w:t>
-      </w:r>
-    </w:p>
-    <w:p>
-      <w:r>
-        <w:rPr>
-          <w:b/>
-        </w:rPr>
-        <w:t>Eu enquanto</w:t>
-      </w:r>
-      <w:r>
+          <w:rFonts w:asciiTheme="majorHAnsi" w:hAnsiTheme="majorHAnsi" w:cstheme="majorHAnsi"/>
+          <w:b/>
+          <w:sz w:val="24"/>
+          <w:szCs w:val="24"/>
+        </w:rPr>
+        <w:t>E</w:t>
+      </w:r>
+      <w:r>
+        <w:rPr>
+          <w:rFonts w:asciiTheme="majorHAnsi" w:hAnsiTheme="majorHAnsi" w:cstheme="majorHAnsi"/>
+          <w:b/>
+          <w:sz w:val="24"/>
+          <w:szCs w:val="24"/>
+        </w:rPr>
+        <w:t>nquanto</w:t>
+      </w:r>
+      <w:r>
+        <w:rPr>
+          <w:rFonts w:asciiTheme="majorHAnsi" w:hAnsiTheme="majorHAnsi" w:cstheme="majorHAnsi"/>
+          <w:sz w:val="24"/>
+          <w:szCs w:val="24"/>
+        </w:rPr>
+        <w:t xml:space="preserve"> eleitora</w:t>
+      </w:r>
+      <w:r>
+        <w:rPr>
+          <w:rFonts w:asciiTheme="majorHAnsi" w:hAnsiTheme="majorHAnsi" w:cstheme="majorHAnsi"/>
+          <w:sz w:val="24"/>
+          <w:szCs w:val="24"/>
+        </w:rPr>
+        <w:t>,</w:t>
+      </w:r>
+      <w:r>
+        <w:rPr>
+          <w:rFonts w:asciiTheme="majorHAnsi" w:hAnsiTheme="majorHAnsi" w:cstheme="majorHAnsi"/>
+          <w:sz w:val="24"/>
+          <w:szCs w:val="24"/>
+        </w:rPr>
         <w:t xml:space="preserve"> </w:t>
       </w:r>
-      <w:proofErr w:type="spellStart"/>
-      <w:r>
-        <w:t>influencer</w:t>
-      </w:r>
-      <w:proofErr w:type="spellEnd"/>
-      <w:r>
-        <w:t xml:space="preserve"> </w:t>
-      </w:r>
-      <w:r>
-        <w:rPr>
-          <w:b/>
+      <w:r>
+        <w:rPr>
+          <w:rFonts w:asciiTheme="majorHAnsi" w:hAnsiTheme="majorHAnsi" w:cstheme="majorHAnsi"/>
+          <w:b/>
+          <w:sz w:val="24"/>
+          <w:szCs w:val="24"/>
         </w:rPr>
         <w:t>quero</w:t>
       </w:r>
       <w:r>
-        <w:t xml:space="preserve"> saber quais palavras estão sendo mais faladas </w:t>
-      </w:r>
-      <w:r>
-        <w:rPr>
-          <w:b/>
-        </w:rPr>
-        <w:t>para</w:t>
-      </w:r>
-      <w:r>
-        <w:t xml:space="preserve"> usá-las em minhas publicações nas redes sociais e alavancar minha popularidade.</w:t>
+        <w:rPr>
+          <w:rFonts w:asciiTheme="majorHAnsi" w:hAnsiTheme="majorHAnsi" w:cstheme="majorHAnsi"/>
+          <w:sz w:val="24"/>
+          <w:szCs w:val="24"/>
+        </w:rPr>
+        <w:t xml:space="preserve"> saber as palavras relacionadas a determinado político </w:t>
+      </w:r>
+      <w:r>
+        <w:rPr>
+          <w:rFonts w:asciiTheme="majorHAnsi" w:hAnsiTheme="majorHAnsi" w:cstheme="majorHAnsi"/>
+          <w:b/>
+          <w:sz w:val="24"/>
+          <w:szCs w:val="24"/>
+        </w:rPr>
+        <w:t xml:space="preserve">para </w:t>
+      </w:r>
+      <w:r>
+        <w:rPr>
+          <w:rFonts w:asciiTheme="majorHAnsi" w:hAnsiTheme="majorHAnsi" w:cstheme="majorHAnsi"/>
+          <w:sz w:val="24"/>
+          <w:szCs w:val="24"/>
+        </w:rPr>
+        <w:t>conhece-lo melhor e ajudar na minha decisão de voto.</w:t>
       </w:r>
     </w:p>
     <w:p>
       <w:pPr>
-        <w:rPr>
-          <w:sz w:val="24"/>
+        <w:jc w:val="both"/>
+        <w:rPr>
+          <w:rFonts w:cstheme="minorHAnsi"/>
+          <w:b/>
+          <w:bCs/>
+          <w:sz w:val="24"/>
+          <w:szCs w:val="24"/>
         </w:rPr>
       </w:pPr>
       <w:r>
         <w:rPr>
-          <w:sz w:val="24"/>
-        </w:rPr>
-        <w:t>HISTORIA DE USUÁRIO 3:</w:t>
-      </w:r>
-    </w:p>
-    <w:p>
-      <w:r>
-        <w:rPr>
-          <w:b/>
-        </w:rPr>
-        <w:t>Eu enquanto</w:t>
-      </w:r>
-      <w:r>
-        <w:t xml:space="preserve"> empresa </w:t>
-      </w:r>
-      <w:r>
-        <w:rPr>
-          <w:b/>
-        </w:rPr>
-        <w:t>quero</w:t>
-      </w:r>
-      <w:r>
-        <w:t xml:space="preserve"> saber quais os feedbacks do meu produto </w:t>
-      </w:r>
-      <w:r>
-        <w:rPr>
-          <w:b/>
-        </w:rPr>
-        <w:t>para</w:t>
-      </w:r>
-      <w:r>
-        <w:t xml:space="preserve"> entender se foi bem aceito ou precisa de melhoras.</w:t>
+          <w:rFonts w:cstheme="minorHAnsi"/>
+          <w:b/>
+          <w:bCs/>
+          <w:sz w:val="24"/>
+          <w:szCs w:val="24"/>
+        </w:rPr>
+        <w:t xml:space="preserve">HISTÓRIA DE USUÁRIO </w:t>
+      </w:r>
+      <w:r>
+        <w:rPr>
+          <w:rFonts w:cstheme="minorHAnsi"/>
+          <w:b/>
+          <w:bCs/>
+          <w:sz w:val="24"/>
+          <w:szCs w:val="24"/>
+        </w:rPr>
+        <w:t>2</w:t>
+      </w:r>
+      <w:r>
+        <w:rPr>
+          <w:rFonts w:cstheme="minorHAnsi"/>
+          <w:b/>
+          <w:bCs/>
+          <w:sz w:val="24"/>
+          <w:szCs w:val="24"/>
+        </w:rPr>
+        <w:t>:</w:t>
       </w:r>
     </w:p>
     <w:p>
       <w:pPr>
-        <w:rPr>
-          <w:sz w:val="24"/>
+        <w:jc w:val="both"/>
+        <w:rPr>
+          <w:rFonts w:asciiTheme="majorHAnsi" w:hAnsiTheme="majorHAnsi" w:cstheme="majorHAnsi"/>
+          <w:sz w:val="24"/>
+          <w:szCs w:val="24"/>
         </w:rPr>
       </w:pPr>
       <w:r>
         <w:rPr>
-          <w:sz w:val="24"/>
-        </w:rPr>
-        <w:t>HISTORIAS DE USUÁRIO 4:</w:t>
+          <w:rFonts w:asciiTheme="majorHAnsi" w:hAnsiTheme="majorHAnsi" w:cstheme="majorHAnsi"/>
+          <w:b/>
+          <w:sz w:val="24"/>
+          <w:szCs w:val="24"/>
+        </w:rPr>
+        <w:t>E</w:t>
+      </w:r>
+      <w:r>
+        <w:rPr>
+          <w:rFonts w:asciiTheme="majorHAnsi" w:hAnsiTheme="majorHAnsi" w:cstheme="majorHAnsi"/>
+          <w:b/>
+          <w:sz w:val="24"/>
+          <w:szCs w:val="24"/>
+        </w:rPr>
+        <w:t>nquanto</w:t>
+      </w:r>
+      <w:r>
+        <w:rPr>
+          <w:rFonts w:asciiTheme="majorHAnsi" w:hAnsiTheme="majorHAnsi" w:cstheme="majorHAnsi"/>
+          <w:sz w:val="24"/>
+          <w:szCs w:val="24"/>
+        </w:rPr>
+        <w:t xml:space="preserve"> influencer</w:t>
+      </w:r>
+      <w:r>
+        <w:rPr>
+          <w:rFonts w:asciiTheme="majorHAnsi" w:hAnsiTheme="majorHAnsi" w:cstheme="majorHAnsi"/>
+          <w:sz w:val="24"/>
+          <w:szCs w:val="24"/>
+        </w:rPr>
+        <w:t>,</w:t>
+      </w:r>
+      <w:r>
+        <w:rPr>
+          <w:rFonts w:asciiTheme="majorHAnsi" w:hAnsiTheme="majorHAnsi" w:cstheme="majorHAnsi"/>
+          <w:sz w:val="24"/>
+          <w:szCs w:val="24"/>
+        </w:rPr>
+        <w:t xml:space="preserve"> </w:t>
+      </w:r>
+      <w:r>
+        <w:rPr>
+          <w:rFonts w:asciiTheme="majorHAnsi" w:hAnsiTheme="majorHAnsi" w:cstheme="majorHAnsi"/>
+          <w:b/>
+          <w:sz w:val="24"/>
+          <w:szCs w:val="24"/>
+        </w:rPr>
+        <w:t>quero</w:t>
+      </w:r>
+      <w:r>
+        <w:rPr>
+          <w:rFonts w:asciiTheme="majorHAnsi" w:hAnsiTheme="majorHAnsi" w:cstheme="majorHAnsi"/>
+          <w:sz w:val="24"/>
+          <w:szCs w:val="24"/>
+        </w:rPr>
+        <w:t xml:space="preserve"> saber quais palavras estão sendo mais faladas </w:t>
+      </w:r>
+      <w:r>
+        <w:rPr>
+          <w:rFonts w:asciiTheme="majorHAnsi" w:hAnsiTheme="majorHAnsi" w:cstheme="majorHAnsi"/>
+          <w:b/>
+          <w:sz w:val="24"/>
+          <w:szCs w:val="24"/>
+        </w:rPr>
+        <w:t>para</w:t>
+      </w:r>
+      <w:r>
+        <w:rPr>
+          <w:rFonts w:asciiTheme="majorHAnsi" w:hAnsiTheme="majorHAnsi" w:cstheme="majorHAnsi"/>
+          <w:sz w:val="24"/>
+          <w:szCs w:val="24"/>
+        </w:rPr>
+        <w:t xml:space="preserve"> usá-las em minhas publicações nas redes sociais e alavancar minha popularidade.</w:t>
       </w:r>
     </w:p>
     <w:p>
-      <w:r>
-        <w:rPr>
-          <w:b/>
-        </w:rPr>
-        <w:t>Eu enquanto</w:t>
-      </w:r>
-      <w:r>
-        <w:t xml:space="preserve"> usuário </w:t>
-      </w:r>
-      <w:r>
-        <w:rPr>
-          <w:b/>
-        </w:rPr>
-        <w:t xml:space="preserve">quero </w:t>
-      </w:r>
-      <w:r>
-        <w:t xml:space="preserve">definir o tipo de gráfico em que a análise das palavras será exibida </w:t>
-      </w:r>
-      <w:r>
-        <w:rPr>
-          <w:b/>
-        </w:rPr>
-        <w:t>para</w:t>
-      </w:r>
-      <w:r>
-        <w:t xml:space="preserve"> escolher qual o mais apropriado para a minha necessidade.</w:t>
+      <w:pPr>
+        <w:jc w:val="both"/>
+        <w:rPr>
+          <w:rFonts w:cstheme="minorHAnsi"/>
+          <w:b/>
+          <w:bCs/>
+          <w:sz w:val="24"/>
+          <w:szCs w:val="24"/>
+        </w:rPr>
+      </w:pPr>
+      <w:r>
+        <w:rPr>
+          <w:rFonts w:cstheme="minorHAnsi"/>
+          <w:b/>
+          <w:bCs/>
+          <w:sz w:val="24"/>
+          <w:szCs w:val="24"/>
+        </w:rPr>
+        <w:t xml:space="preserve">HISTÓRIA DE USUÁRIO </w:t>
+      </w:r>
+      <w:r>
+        <w:rPr>
+          <w:rFonts w:cstheme="minorHAnsi"/>
+          <w:b/>
+          <w:bCs/>
+          <w:sz w:val="24"/>
+          <w:szCs w:val="24"/>
+        </w:rPr>
+        <w:t>3</w:t>
+      </w:r>
+      <w:r>
+        <w:rPr>
+          <w:rFonts w:cstheme="minorHAnsi"/>
+          <w:b/>
+          <w:bCs/>
+          <w:sz w:val="24"/>
+          <w:szCs w:val="24"/>
+        </w:rPr>
+        <w:t>:</w:t>
       </w:r>
     </w:p>
     <w:p>
-      <w:r>
-        <w:t>HISTORIA DE USUARIO 5:</w:t>
+      <w:pPr>
+        <w:jc w:val="both"/>
+        <w:rPr>
+          <w:rFonts w:asciiTheme="majorHAnsi" w:hAnsiTheme="majorHAnsi" w:cstheme="majorHAnsi"/>
+          <w:sz w:val="24"/>
+          <w:szCs w:val="24"/>
+        </w:rPr>
+      </w:pPr>
+      <w:r>
+        <w:rPr>
+          <w:rFonts w:asciiTheme="majorHAnsi" w:hAnsiTheme="majorHAnsi" w:cstheme="majorHAnsi"/>
+          <w:b/>
+          <w:sz w:val="24"/>
+          <w:szCs w:val="24"/>
+        </w:rPr>
+        <w:t>E</w:t>
+      </w:r>
+      <w:r>
+        <w:rPr>
+          <w:rFonts w:asciiTheme="majorHAnsi" w:hAnsiTheme="majorHAnsi" w:cstheme="majorHAnsi"/>
+          <w:b/>
+          <w:sz w:val="24"/>
+          <w:szCs w:val="24"/>
+        </w:rPr>
+        <w:t>nquanto</w:t>
+      </w:r>
+      <w:r>
+        <w:rPr>
+          <w:rFonts w:asciiTheme="majorHAnsi" w:hAnsiTheme="majorHAnsi" w:cstheme="majorHAnsi"/>
+          <w:sz w:val="24"/>
+          <w:szCs w:val="24"/>
+        </w:rPr>
+        <w:t xml:space="preserve"> empresa</w:t>
+      </w:r>
+      <w:r>
+        <w:rPr>
+          <w:rFonts w:asciiTheme="majorHAnsi" w:hAnsiTheme="majorHAnsi" w:cstheme="majorHAnsi"/>
+          <w:sz w:val="24"/>
+          <w:szCs w:val="24"/>
+        </w:rPr>
+        <w:t>,</w:t>
+      </w:r>
+      <w:r>
+        <w:rPr>
+          <w:rFonts w:asciiTheme="majorHAnsi" w:hAnsiTheme="majorHAnsi" w:cstheme="majorHAnsi"/>
+          <w:sz w:val="24"/>
+          <w:szCs w:val="24"/>
+        </w:rPr>
+        <w:t xml:space="preserve"> </w:t>
+      </w:r>
+      <w:r>
+        <w:rPr>
+          <w:rFonts w:asciiTheme="majorHAnsi" w:hAnsiTheme="majorHAnsi" w:cstheme="majorHAnsi"/>
+          <w:b/>
+          <w:sz w:val="24"/>
+          <w:szCs w:val="24"/>
+        </w:rPr>
+        <w:t>quero</w:t>
+      </w:r>
+      <w:r>
+        <w:rPr>
+          <w:rFonts w:asciiTheme="majorHAnsi" w:hAnsiTheme="majorHAnsi" w:cstheme="majorHAnsi"/>
+          <w:sz w:val="24"/>
+          <w:szCs w:val="24"/>
+        </w:rPr>
+        <w:t xml:space="preserve"> saber quais os feedbacks do meu produto </w:t>
+      </w:r>
+      <w:r>
+        <w:rPr>
+          <w:rFonts w:asciiTheme="majorHAnsi" w:hAnsiTheme="majorHAnsi" w:cstheme="majorHAnsi"/>
+          <w:b/>
+          <w:sz w:val="24"/>
+          <w:szCs w:val="24"/>
+        </w:rPr>
+        <w:t>para</w:t>
+      </w:r>
+      <w:r>
+        <w:rPr>
+          <w:rFonts w:asciiTheme="majorHAnsi" w:hAnsiTheme="majorHAnsi" w:cstheme="majorHAnsi"/>
+          <w:sz w:val="24"/>
+          <w:szCs w:val="24"/>
+        </w:rPr>
+        <w:t xml:space="preserve"> entender se foi bem aceito ou precisa de melhoras.</w:t>
       </w:r>
     </w:p>
     <w:p>
-      <w:r>
-        <w:rPr>
-          <w:b/>
-        </w:rPr>
-        <w:t>Eu enquanto</w:t>
-      </w:r>
-      <w:r>
-        <w:t xml:space="preserve"> usuário </w:t>
-      </w:r>
-      <w:r>
-        <w:rPr>
-          <w:b/>
+      <w:pPr>
+        <w:jc w:val="both"/>
+        <w:rPr>
+          <w:rFonts w:cstheme="minorHAnsi"/>
+          <w:b/>
+          <w:bCs/>
+          <w:sz w:val="24"/>
+          <w:szCs w:val="24"/>
+        </w:rPr>
+      </w:pPr>
+      <w:r>
+        <w:rPr>
+          <w:rFonts w:cstheme="minorHAnsi"/>
+          <w:b/>
+          <w:bCs/>
+          <w:sz w:val="24"/>
+          <w:szCs w:val="24"/>
+        </w:rPr>
+        <w:t xml:space="preserve">HISTÓRIA DE USUÁRIO </w:t>
+      </w:r>
+      <w:r>
+        <w:rPr>
+          <w:rFonts w:cstheme="minorHAnsi"/>
+          <w:b/>
+          <w:bCs/>
+          <w:sz w:val="24"/>
+          <w:szCs w:val="24"/>
+        </w:rPr>
+        <w:t>4</w:t>
+      </w:r>
+      <w:r>
+        <w:rPr>
+          <w:rFonts w:cstheme="minorHAnsi"/>
+          <w:b/>
+          <w:bCs/>
+          <w:sz w:val="24"/>
+          <w:szCs w:val="24"/>
+        </w:rPr>
+        <w:t>:</w:t>
+      </w:r>
+    </w:p>
+    <w:p>
+      <w:pPr>
+        <w:jc w:val="both"/>
+        <w:rPr>
+          <w:rFonts w:asciiTheme="majorHAnsi" w:hAnsiTheme="majorHAnsi" w:cstheme="majorHAnsi"/>
+          <w:sz w:val="24"/>
+          <w:szCs w:val="24"/>
+        </w:rPr>
+      </w:pPr>
+      <w:r>
+        <w:rPr>
+          <w:rFonts w:asciiTheme="majorHAnsi" w:hAnsiTheme="majorHAnsi" w:cstheme="majorHAnsi"/>
+          <w:b/>
+          <w:sz w:val="24"/>
+          <w:szCs w:val="24"/>
+        </w:rPr>
+        <w:t>E</w:t>
+      </w:r>
+      <w:r>
+        <w:rPr>
+          <w:rFonts w:asciiTheme="majorHAnsi" w:hAnsiTheme="majorHAnsi" w:cstheme="majorHAnsi"/>
+          <w:b/>
+          <w:sz w:val="24"/>
+          <w:szCs w:val="24"/>
+        </w:rPr>
+        <w:t>nquanto</w:t>
+      </w:r>
+      <w:r>
+        <w:rPr>
+          <w:rFonts w:asciiTheme="majorHAnsi" w:hAnsiTheme="majorHAnsi" w:cstheme="majorHAnsi"/>
+          <w:sz w:val="24"/>
+          <w:szCs w:val="24"/>
+        </w:rPr>
+        <w:t xml:space="preserve"> usuário</w:t>
+      </w:r>
+      <w:r>
+        <w:rPr>
+          <w:rFonts w:asciiTheme="majorHAnsi" w:hAnsiTheme="majorHAnsi" w:cstheme="majorHAnsi"/>
+          <w:sz w:val="24"/>
+          <w:szCs w:val="24"/>
+        </w:rPr>
+        <w:t>,</w:t>
+      </w:r>
+      <w:r>
+        <w:rPr>
+          <w:rFonts w:asciiTheme="majorHAnsi" w:hAnsiTheme="majorHAnsi" w:cstheme="majorHAnsi"/>
+          <w:sz w:val="24"/>
+          <w:szCs w:val="24"/>
+        </w:rPr>
+        <w:t xml:space="preserve"> </w:t>
+      </w:r>
+      <w:r>
+        <w:rPr>
+          <w:rFonts w:asciiTheme="majorHAnsi" w:hAnsiTheme="majorHAnsi" w:cstheme="majorHAnsi"/>
+          <w:b/>
+          <w:sz w:val="24"/>
+          <w:szCs w:val="24"/>
+        </w:rPr>
+        <w:t xml:space="preserve">quero </w:t>
+      </w:r>
+      <w:r>
+        <w:rPr>
+          <w:rFonts w:asciiTheme="majorHAnsi" w:hAnsiTheme="majorHAnsi" w:cstheme="majorHAnsi"/>
+          <w:sz w:val="24"/>
+          <w:szCs w:val="24"/>
+        </w:rPr>
+        <w:t xml:space="preserve">definir o tipo de gráfico em que a análise das palavras será exibida </w:t>
+      </w:r>
+      <w:r>
+        <w:rPr>
+          <w:rFonts w:asciiTheme="majorHAnsi" w:hAnsiTheme="majorHAnsi" w:cstheme="majorHAnsi"/>
+          <w:b/>
+          <w:sz w:val="24"/>
+          <w:szCs w:val="24"/>
+        </w:rPr>
+        <w:t>para</w:t>
+      </w:r>
+      <w:r>
+        <w:rPr>
+          <w:rFonts w:asciiTheme="majorHAnsi" w:hAnsiTheme="majorHAnsi" w:cstheme="majorHAnsi"/>
+          <w:sz w:val="24"/>
+          <w:szCs w:val="24"/>
+        </w:rPr>
+        <w:t xml:space="preserve"> escolher qual o mais apropriado para a minha necessidade.</w:t>
+      </w:r>
+    </w:p>
+    <w:p>
+      <w:pPr>
+        <w:jc w:val="both"/>
+        <w:rPr>
+          <w:rFonts w:cstheme="minorHAnsi"/>
+          <w:b/>
+          <w:bCs/>
+          <w:sz w:val="24"/>
+          <w:szCs w:val="24"/>
+        </w:rPr>
+      </w:pPr>
+      <w:r>
+        <w:rPr>
+          <w:rFonts w:cstheme="minorHAnsi"/>
+          <w:b/>
+          <w:bCs/>
+          <w:sz w:val="24"/>
+          <w:szCs w:val="24"/>
+        </w:rPr>
+        <w:t xml:space="preserve">HISTÓRIA DE USUÁRIO </w:t>
+      </w:r>
+      <w:r>
+        <w:rPr>
+          <w:rFonts w:cstheme="minorHAnsi"/>
+          <w:b/>
+          <w:bCs/>
+          <w:sz w:val="24"/>
+          <w:szCs w:val="24"/>
+        </w:rPr>
+        <w:t>5</w:t>
+      </w:r>
+      <w:r>
+        <w:rPr>
+          <w:rFonts w:cstheme="minorHAnsi"/>
+          <w:b/>
+          <w:bCs/>
+          <w:sz w:val="24"/>
+          <w:szCs w:val="24"/>
+        </w:rPr>
+        <w:t>:</w:t>
+      </w:r>
+    </w:p>
+    <w:p>
+      <w:pPr>
+        <w:jc w:val="both"/>
+        <w:rPr>
+          <w:rFonts w:asciiTheme="majorHAnsi" w:hAnsiTheme="majorHAnsi" w:cstheme="majorHAnsi"/>
+          <w:sz w:val="24"/>
+          <w:szCs w:val="24"/>
+        </w:rPr>
+      </w:pPr>
+      <w:r>
+        <w:rPr>
+          <w:rFonts w:asciiTheme="majorHAnsi" w:hAnsiTheme="majorHAnsi" w:cstheme="majorHAnsi"/>
+          <w:b/>
+          <w:sz w:val="24"/>
+          <w:szCs w:val="24"/>
+        </w:rPr>
+        <w:t>E</w:t>
+      </w:r>
+      <w:r>
+        <w:rPr>
+          <w:rFonts w:asciiTheme="majorHAnsi" w:hAnsiTheme="majorHAnsi" w:cstheme="majorHAnsi"/>
+          <w:b/>
+          <w:sz w:val="24"/>
+          <w:szCs w:val="24"/>
+        </w:rPr>
+        <w:t>nquanto</w:t>
+      </w:r>
+      <w:r>
+        <w:rPr>
+          <w:rFonts w:asciiTheme="majorHAnsi" w:hAnsiTheme="majorHAnsi" w:cstheme="majorHAnsi"/>
+          <w:sz w:val="24"/>
+          <w:szCs w:val="24"/>
+        </w:rPr>
+        <w:t xml:space="preserve"> usuário</w:t>
+      </w:r>
+      <w:r>
+        <w:rPr>
+          <w:rFonts w:asciiTheme="majorHAnsi" w:hAnsiTheme="majorHAnsi" w:cstheme="majorHAnsi"/>
+          <w:sz w:val="24"/>
+          <w:szCs w:val="24"/>
+        </w:rPr>
+        <w:t>,</w:t>
+      </w:r>
+      <w:r>
+        <w:rPr>
+          <w:rFonts w:asciiTheme="majorHAnsi" w:hAnsiTheme="majorHAnsi" w:cstheme="majorHAnsi"/>
+          <w:sz w:val="24"/>
+          <w:szCs w:val="24"/>
+        </w:rPr>
+        <w:t xml:space="preserve"> </w:t>
+      </w:r>
+      <w:r>
+        <w:rPr>
+          <w:rFonts w:asciiTheme="majorHAnsi" w:hAnsiTheme="majorHAnsi" w:cstheme="majorHAnsi"/>
+          <w:b/>
+          <w:sz w:val="24"/>
+          <w:szCs w:val="24"/>
         </w:rPr>
         <w:t>quero</w:t>
       </w:r>
       <w:r>
+        <w:rPr>
+          <w:rFonts w:asciiTheme="majorHAnsi" w:hAnsiTheme="majorHAnsi" w:cstheme="majorHAnsi"/>
+          <w:sz w:val="24"/>
+          <w:szCs w:val="24"/>
+        </w:rPr>
         <w:t xml:space="preserve"> poder escolher qual rede social irei pesquisar o </w:t>
       </w:r>
       <w:proofErr w:type="spellStart"/>
       <w:r>
+        <w:rPr>
+          <w:rFonts w:asciiTheme="majorHAnsi" w:hAnsiTheme="majorHAnsi" w:cstheme="majorHAnsi"/>
+          <w:sz w:val="24"/>
+          <w:szCs w:val="24"/>
+        </w:rPr>
         <w:t>trending</w:t>
       </w:r>
       <w:proofErr w:type="spellEnd"/>
       <w:r>
+        <w:rPr>
+          <w:rFonts w:asciiTheme="majorHAnsi" w:hAnsiTheme="majorHAnsi" w:cstheme="majorHAnsi"/>
+          <w:sz w:val="24"/>
+          <w:szCs w:val="24"/>
+        </w:rPr>
         <w:t xml:space="preserve"> top de palavras mais faladas </w:t>
       </w:r>
       <w:r>
         <w:rPr>
-          <w:b/>
+          <w:rFonts w:asciiTheme="majorHAnsi" w:hAnsiTheme="majorHAnsi" w:cstheme="majorHAnsi"/>
+          <w:b/>
+          <w:sz w:val="24"/>
+          <w:szCs w:val="24"/>
         </w:rPr>
         <w:t>para</w:t>
       </w:r>
       <w:r>
-        <w:t xml:space="preserve"> saber o top 5 das mais faladas</w:t>
-      </w:r>
-      <w:r>
-        <w:t>.</w:t>
-      </w:r>
-      <w:bookmarkStart w:id="0" w:name="_GoBack"/>
-      <w:bookmarkEnd w:id="0"/>
+        <w:rPr>
+          <w:rFonts w:asciiTheme="majorHAnsi" w:hAnsiTheme="majorHAnsi" w:cstheme="majorHAnsi"/>
+          <w:sz w:val="24"/>
+          <w:szCs w:val="24"/>
+        </w:rPr>
+        <w:t xml:space="preserve"> saber o top 5 das mais faladas.</w:t>
+      </w:r>
+    </w:p>
+    <w:p>
+      <w:pPr>
+        <w:jc w:val="both"/>
+        <w:rPr>
+          <w:rFonts w:cstheme="minorHAnsi"/>
+          <w:b/>
+          <w:bCs/>
+          <w:sz w:val="24"/>
+          <w:szCs w:val="24"/>
+        </w:rPr>
+      </w:pPr>
+      <w:r>
+        <w:rPr>
+          <w:rFonts w:cstheme="minorHAnsi"/>
+          <w:b/>
+          <w:bCs/>
+          <w:sz w:val="24"/>
+          <w:szCs w:val="24"/>
+        </w:rPr>
+        <w:t>HISTÓRIA DE USUÁRIO 6:</w:t>
+      </w:r>
+    </w:p>
+    <w:p>
+      <w:pPr>
+        <w:jc w:val="both"/>
+        <w:rPr>
+          <w:rFonts w:asciiTheme="majorHAnsi" w:hAnsiTheme="majorHAnsi" w:cstheme="majorHAnsi"/>
+          <w:sz w:val="24"/>
+          <w:szCs w:val="24"/>
+        </w:rPr>
+      </w:pPr>
+      <w:r>
+        <w:rPr>
+          <w:rFonts w:asciiTheme="majorHAnsi" w:hAnsiTheme="majorHAnsi" w:cstheme="majorHAnsi"/>
+          <w:b/>
+          <w:bCs/>
+          <w:sz w:val="24"/>
+          <w:szCs w:val="24"/>
+        </w:rPr>
+        <w:t>Enquanto</w:t>
+      </w:r>
+      <w:r>
+        <w:rPr>
+          <w:rFonts w:asciiTheme="majorHAnsi" w:hAnsiTheme="majorHAnsi" w:cstheme="majorHAnsi"/>
+          <w:sz w:val="24"/>
+          <w:szCs w:val="24"/>
+        </w:rPr>
+        <w:t xml:space="preserve"> usuário, </w:t>
+      </w:r>
+      <w:r>
+        <w:rPr>
+          <w:rFonts w:asciiTheme="majorHAnsi" w:hAnsiTheme="majorHAnsi" w:cstheme="majorHAnsi"/>
+          <w:b/>
+          <w:bCs/>
+          <w:sz w:val="24"/>
+          <w:szCs w:val="24"/>
+        </w:rPr>
+        <w:t>quero</w:t>
+      </w:r>
+      <w:r>
+        <w:rPr>
+          <w:rFonts w:asciiTheme="majorHAnsi" w:hAnsiTheme="majorHAnsi" w:cstheme="majorHAnsi"/>
+          <w:sz w:val="24"/>
+          <w:szCs w:val="24"/>
+        </w:rPr>
+        <w:t xml:space="preserve"> poder definir um intervalo de tempo na pesquisa </w:t>
+      </w:r>
+      <w:r>
+        <w:rPr>
+          <w:rFonts w:asciiTheme="majorHAnsi" w:hAnsiTheme="majorHAnsi" w:cstheme="majorHAnsi"/>
+          <w:b/>
+          <w:bCs/>
+          <w:sz w:val="24"/>
+          <w:szCs w:val="24"/>
+        </w:rPr>
+        <w:t>para</w:t>
+      </w:r>
+      <w:r>
+        <w:rPr>
+          <w:rFonts w:asciiTheme="majorHAnsi" w:hAnsiTheme="majorHAnsi" w:cstheme="majorHAnsi"/>
+          <w:sz w:val="24"/>
+          <w:szCs w:val="24"/>
+        </w:rPr>
+        <w:t xml:space="preserve"> aumentar a precisão ao obter os dados relevantes para mim.  </w:t>
+      </w:r>
     </w:p>
     <w:sectPr>
       <w:pgSz w:w="11906" w:h="16838"/>
@@ -236,7 +747,7 @@
 </file>
 
 <file path=word/styles.xml><?xml version="1.0" encoding="utf-8"?>
-<w:styles xmlns:mc="http://schemas.openxmlformats.org/markup-compatibility/2006" xmlns:r="http://schemas.openxmlformats.org/officeDocument/2006/relationships" xmlns:w="http://schemas.openxmlformats.org/wordprocessingml/2006/main" xmlns:w14="http://schemas.microsoft.com/office/word/2010/wordml" xmlns:w15="http://schemas.microsoft.com/office/word/2012/wordml" xmlns:w16se="http://schemas.microsoft.com/office/word/2015/wordml/symex" mc:Ignorable="w14 w15 w16se">
+<w:styles xmlns:mc="http://schemas.openxmlformats.org/markup-compatibility/2006" xmlns:r="http://schemas.openxmlformats.org/officeDocument/2006/relationships" xmlns:w="http://schemas.openxmlformats.org/wordprocessingml/2006/main" xmlns:w14="http://schemas.microsoft.com/office/word/2010/wordml" xmlns:w15="http://schemas.microsoft.com/office/word/2012/wordml" xmlns:w16cex="http://schemas.microsoft.com/office/word/2018/wordml/cex" xmlns:w16cid="http://schemas.microsoft.com/office/word/2016/wordml/cid" xmlns:w16="http://schemas.microsoft.com/office/word/2018/wordml" xmlns:w16se="http://schemas.microsoft.com/office/word/2015/wordml/symex" mc:Ignorable="w14 w15 w16se w16cid w16 w16cex">
   <w:docDefaults>
     <w:rPrDefault>
       <w:rPr>
@@ -252,7 +763,7 @@
       </w:pPr>
     </w:pPrDefault>
   </w:docDefaults>
-  <w:latentStyles w:defLockedState="0" w:defUIPriority="99" w:defSemiHidden="0" w:defUnhideWhenUsed="0" w:defQFormat="0" w:count="371">
+  <w:latentStyles w:defLockedState="0" w:defUIPriority="99" w:defSemiHidden="0" w:defUnhideWhenUsed="0" w:defQFormat="0" w:count="376">
     <w:lsdException w:name="Normal" w:uiPriority="0" w:qFormat="1"/>
     <w:lsdException w:name="heading 1" w:uiPriority="9" w:qFormat="1"/>
     <w:lsdException w:name="heading 2" w:semiHidden="1" w:uiPriority="9" w:unhideWhenUsed="1" w:qFormat="1"/>
@@ -358,7 +869,6 @@
     <w:lsdException w:name="HTML Sample" w:semiHidden="1" w:unhideWhenUsed="1"/>
     <w:lsdException w:name="HTML Typewriter" w:semiHidden="1" w:unhideWhenUsed="1"/>
     <w:lsdException w:name="HTML Variable" w:semiHidden="1" w:unhideWhenUsed="1"/>
-    <w:lsdException w:name="Normal Table" w:semiHidden="1" w:unhideWhenUsed="1"/>
     <w:lsdException w:name="annotation subject" w:semiHidden="1" w:unhideWhenUsed="1"/>
     <w:lsdException w:name="No List" w:semiHidden="1" w:unhideWhenUsed="1"/>
     <w:lsdException w:name="Outline List 1" w:semiHidden="1" w:unhideWhenUsed="1"/>
@@ -401,11 +911,8 @@
     <w:lsdException w:name="Table Contemporary" w:semiHidden="1" w:unhideWhenUsed="1"/>
     <w:lsdException w:name="Table Elegant" w:semiHidden="1" w:unhideWhenUsed="1"/>
     <w:lsdException w:name="Table Professional" w:semiHidden="1" w:unhideWhenUsed="1"/>
-    <w:lsdException w:name="Table Subtle 1" w:semiHidden="1" w:unhideWhenUsed="1"/>
     <w:lsdException w:name="Table Subtle 2" w:semiHidden="1" w:unhideWhenUsed="1"/>
     <w:lsdException w:name="Table Web 1" w:semiHidden="1" w:unhideWhenUsed="1"/>
-    <w:lsdException w:name="Table Web 2" w:semiHidden="1" w:unhideWhenUsed="1"/>
-    <w:lsdException w:name="Table Web 3" w:semiHidden="1" w:unhideWhenUsed="1"/>
     <w:lsdException w:name="Balloon Text" w:semiHidden="1" w:unhideWhenUsed="1"/>
     <w:lsdException w:name="Table Grid" w:uiPriority="39"/>
     <w:lsdException w:name="Table Theme" w:semiHidden="1" w:unhideWhenUsed="1"/>
@@ -624,6 +1131,11 @@
     <w:lsdException w:name="List Table 5 Dark Accent 6" w:uiPriority="50"/>
     <w:lsdException w:name="List Table 6 Colorful Accent 6" w:uiPriority="51"/>
     <w:lsdException w:name="List Table 7 Colorful Accent 6" w:uiPriority="52"/>
+    <w:lsdException w:name="Mention" w:semiHidden="1" w:unhideWhenUsed="1"/>
+    <w:lsdException w:name="Smart Hyperlink" w:semiHidden="1" w:unhideWhenUsed="1"/>
+    <w:lsdException w:name="Hashtag" w:semiHidden="1" w:unhideWhenUsed="1"/>
+    <w:lsdException w:name="Unresolved Mention" w:semiHidden="1" w:unhideWhenUsed="1"/>
+    <w:lsdException w:name="Smart Link" w:semiHidden="1" w:unhideWhenUsed="1"/>
   </w:latentStyles>
   <w:style w:type="paragraph" w:default="1" w:styleId="Normal">
     <w:name w:val="Normal"/>

</xml_diff>

<commit_message>
Histórias de usuários e requisitos funcionais
Requisitos funcionais baseados nas histórias de usuários e uma nova história de usuário foram adicionados ao documento.
</commit_message>
<xml_diff>
--- a/Hist.Usu.Proj.Int.docx
+++ b/Hist.Usu.Proj.Int.docx
@@ -783,17 +783,7 @@
           <w:sz w:val="24"/>
           <w:szCs w:val="24"/>
         </w:rPr>
-        <w:t>E</w:t>
-      </w:r>
-      <w:r>
-        <w:rPr>
-          <w:rFonts w:asciiTheme="majorHAnsi" w:hAnsiTheme="majorHAnsi" w:cstheme="majorHAnsi"/>
-          <w:b/>
-          <w:bCs/>
-          <w:sz w:val="24"/>
-          <w:szCs w:val="24"/>
-        </w:rPr>
-        <w:t>nquanto</w:t>
+        <w:t>Enquanto</w:t>
       </w:r>
       <w:r>
         <w:rPr>
@@ -903,13 +893,17 @@
         <w:jc w:val="both"/>
         <w:rPr>
           <w:rFonts w:asciiTheme="majorHAnsi" w:hAnsiTheme="majorHAnsi" w:cstheme="majorHAnsi"/>
-          <w:sz w:val="24"/>
-          <w:szCs w:val="24"/>
-        </w:rPr>
-      </w:pPr>
-      <w:r>
-        <w:rPr>
-          <w:rFonts w:asciiTheme="majorHAnsi" w:hAnsiTheme="majorHAnsi" w:cstheme="majorHAnsi"/>
+          <w:b/>
+          <w:bCs/>
+          <w:sz w:val="24"/>
+          <w:szCs w:val="24"/>
+        </w:rPr>
+      </w:pPr>
+      <w:r>
+        <w:rPr>
+          <w:rFonts w:asciiTheme="majorHAnsi" w:hAnsiTheme="majorHAnsi" w:cstheme="majorHAnsi"/>
+          <w:b/>
+          <w:bCs/>
           <w:sz w:val="24"/>
           <w:szCs w:val="24"/>
         </w:rPr>

</xml_diff>